<commit_message>
Video 03 added to notes.
</commit_message>
<xml_diff>
--- a/Digital System design/notes-97.docx
+++ b/Digital System design/notes-97.docx
@@ -300,7 +300,7 @@
         <w:bidi/>
         <w:jc w:val="both"/>
         <w:rPr>
-          <w:rFonts w:ascii="Comic Sans MS" w:hAnsi="Comic Sans MS" w:cs="B Mitra" w:hint="cs"/>
+          <w:rFonts w:ascii="Comic Sans MS" w:hAnsi="Comic Sans MS" w:cs="B Mitra"/>
           <w:sz w:val="32"/>
           <w:szCs w:val="32"/>
           <w:rtl/>
@@ -346,6 +346,738 @@
         </w:rPr>
         <w:t xml:space="preserve"> فقط داخل اتصالات داخلی نیاز داریم مثلا خروجی یک گیت اند به ورودی یک گیت دیگه هست. </w:t>
       </w:r>
+    </w:p>
+    <w:p>
+      <w:pPr>
+        <w:bidi/>
+        <w:jc w:val="both"/>
+        <w:rPr>
+          <w:rFonts w:ascii="Comic Sans MS" w:hAnsi="Comic Sans MS" w:cs="B Mitra"/>
+          <w:sz w:val="32"/>
+          <w:szCs w:val="32"/>
+          <w:rtl/>
+          <w:lang w:bidi="fa-IR"/>
+        </w:rPr>
+      </w:pPr>
+      <w:r>
+        <w:rPr>
+          <w:rFonts w:ascii="Comic Sans MS" w:hAnsi="Comic Sans MS" w:cs="B Mitra"/>
+          <w:sz w:val="32"/>
+          <w:szCs w:val="32"/>
+          <w:lang w:bidi="fa-IR"/>
+        </w:rPr>
+        <w:t>ASIC</w:t>
+      </w:r>
+      <w:r>
+        <w:rPr>
+          <w:rFonts w:ascii="Comic Sans MS" w:hAnsi="Comic Sans MS" w:cs="B Mitra" w:hint="cs"/>
+          <w:sz w:val="32"/>
+          <w:szCs w:val="32"/>
+          <w:rtl/>
+          <w:lang w:bidi="fa-IR"/>
+        </w:rPr>
+        <w:t xml:space="preserve"> یا باید از ترانزیستور استفاده میکردیم یا کتاب خونه که توش </w:t>
+      </w:r>
+      <w:proofErr w:type="spellStart"/>
+      <w:r>
+        <w:rPr>
+          <w:rFonts w:ascii="Comic Sans MS" w:hAnsi="Comic Sans MS" w:cs="B Mitra" w:hint="cs"/>
+          <w:sz w:val="32"/>
+          <w:szCs w:val="32"/>
+          <w:rtl/>
+          <w:lang w:bidi="fa-IR"/>
+        </w:rPr>
+        <w:t>ادر</w:t>
+      </w:r>
+      <w:proofErr w:type="spellEnd"/>
+      <w:r>
+        <w:rPr>
+          <w:rFonts w:ascii="Comic Sans MS" w:hAnsi="Comic Sans MS" w:cs="B Mitra" w:hint="cs"/>
+          <w:sz w:val="32"/>
+          <w:szCs w:val="32"/>
+          <w:rtl/>
+          <w:lang w:bidi="fa-IR"/>
+        </w:rPr>
+        <w:t xml:space="preserve"> و گیت اندر اور اینا داشته باشه. 3 تا </w:t>
+      </w:r>
+      <w:r>
+        <w:rPr>
+          <w:rFonts w:ascii="Comic Sans MS" w:hAnsi="Comic Sans MS" w:cs="B Mitra"/>
+          <w:sz w:val="32"/>
+          <w:szCs w:val="32"/>
+          <w:lang w:bidi="fa-IR"/>
+        </w:rPr>
+        <w:t>ASIC</w:t>
+      </w:r>
+      <w:r>
+        <w:rPr>
+          <w:rFonts w:ascii="Comic Sans MS" w:hAnsi="Comic Sans MS" w:cs="B Mitra" w:hint="cs"/>
+          <w:sz w:val="32"/>
+          <w:szCs w:val="32"/>
+          <w:rtl/>
+          <w:lang w:bidi="fa-IR"/>
+        </w:rPr>
+        <w:t xml:space="preserve"> 2 تا </w:t>
+      </w:r>
+      <w:r>
+        <w:rPr>
+          <w:rFonts w:ascii="Comic Sans MS" w:hAnsi="Comic Sans MS" w:cs="B Mitra"/>
+          <w:sz w:val="32"/>
+          <w:szCs w:val="32"/>
+          <w:lang w:bidi="fa-IR"/>
+        </w:rPr>
+        <w:t>in the field</w:t>
+      </w:r>
+      <w:r>
+        <w:rPr>
+          <w:rFonts w:ascii="Comic Sans MS" w:hAnsi="Comic Sans MS" w:cs="B Mitra" w:hint="cs"/>
+          <w:sz w:val="32"/>
+          <w:szCs w:val="32"/>
+          <w:rtl/>
+          <w:lang w:bidi="fa-IR"/>
+        </w:rPr>
+        <w:t xml:space="preserve"> هست. </w:t>
+      </w:r>
+    </w:p>
+    <w:p>
+      <w:pPr>
+        <w:bidi/>
+        <w:jc w:val="both"/>
+        <w:rPr>
+          <w:rFonts w:ascii="Comic Sans MS" w:hAnsi="Comic Sans MS" w:cs="B Mitra"/>
+          <w:sz w:val="32"/>
+          <w:szCs w:val="32"/>
+          <w:rtl/>
+          <w:lang w:bidi="fa-IR"/>
+        </w:rPr>
+      </w:pPr>
+      <w:r>
+        <w:rPr>
+          <w:rFonts w:ascii="Comic Sans MS" w:hAnsi="Comic Sans MS" w:cs="B Mitra"/>
+          <w:sz w:val="32"/>
+          <w:szCs w:val="32"/>
+          <w:lang w:bidi="fa-IR"/>
+        </w:rPr>
+        <w:t>FPGA</w:t>
+      </w:r>
+      <w:r>
+        <w:rPr>
+          <w:rFonts w:ascii="Comic Sans MS" w:hAnsi="Comic Sans MS" w:cs="B Mitra" w:hint="cs"/>
+          <w:sz w:val="32"/>
+          <w:szCs w:val="32"/>
+          <w:rtl/>
+          <w:lang w:bidi="fa-IR"/>
+        </w:rPr>
+        <w:t xml:space="preserve"> ها دو قسمت دارند </w:t>
+      </w:r>
+      <w:r>
+        <w:rPr>
+          <w:rFonts w:ascii="Comic Sans MS" w:hAnsi="Comic Sans MS" w:cs="B Mitra"/>
+          <w:sz w:val="32"/>
+          <w:szCs w:val="32"/>
+          <w:lang w:bidi="fa-IR"/>
+        </w:rPr>
+        <w:t>logic cell</w:t>
+      </w:r>
+      <w:r>
+        <w:rPr>
+          <w:rFonts w:ascii="Comic Sans MS" w:hAnsi="Comic Sans MS" w:cs="B Mitra" w:hint="cs"/>
+          <w:sz w:val="32"/>
+          <w:szCs w:val="32"/>
+          <w:rtl/>
+          <w:lang w:bidi="fa-IR"/>
+        </w:rPr>
+        <w:t xml:space="preserve"> و سوییچ ها که کار سوییچ ها وصل کردن لاجیک سل ها هست. </w:t>
+      </w:r>
+      <w:r>
+        <w:rPr>
+          <w:rFonts w:ascii="Comic Sans MS" w:hAnsi="Comic Sans MS" w:cs="B Mitra" w:hint="cs"/>
+          <w:sz w:val="32"/>
+          <w:szCs w:val="32"/>
+          <w:rtl/>
+          <w:lang w:bidi="fa-IR"/>
+        </w:rPr>
+        <w:t xml:space="preserve">سوییچ از یک سری مالتی پلکسر متصل شده است قابلیت یک برنامه ریزی دارد و دیگر مقدار آنها تغییر نمیکند و حافظه دارد. </w:t>
+      </w:r>
+      <w:r>
+        <w:rPr>
+          <w:rFonts w:ascii="Comic Sans MS" w:hAnsi="Comic Sans MS" w:cs="B Mitra" w:hint="cs"/>
+          <w:sz w:val="32"/>
+          <w:szCs w:val="32"/>
+          <w:rtl/>
+          <w:lang w:bidi="fa-IR"/>
+        </w:rPr>
+        <w:t xml:space="preserve">از دی فلیپ فلاپ برای نیاز به حافظه یا مدار های ترتیبی استفاده میشود. </w:t>
+      </w:r>
+      <w:r>
+        <w:rPr>
+          <w:rFonts w:ascii="Comic Sans MS" w:hAnsi="Comic Sans MS" w:cs="B Mitra"/>
+          <w:sz w:val="32"/>
+          <w:szCs w:val="32"/>
+          <w:lang w:bidi="fa-IR"/>
+        </w:rPr>
+        <w:t>look up table</w:t>
+      </w:r>
+      <w:r>
+        <w:rPr>
+          <w:rFonts w:ascii="Comic Sans MS" w:hAnsi="Comic Sans MS" w:cs="B Mitra" w:hint="cs"/>
+          <w:sz w:val="32"/>
+          <w:szCs w:val="32"/>
+          <w:rtl/>
+          <w:lang w:bidi="fa-IR"/>
+        </w:rPr>
+        <w:t xml:space="preserve"> هم برای پیاده سازی مدارات ترکیبی هست. </w:t>
+      </w:r>
+      <w:r>
+        <w:rPr>
+          <w:rFonts w:ascii="Comic Sans MS" w:hAnsi="Comic Sans MS" w:cs="B Mitra" w:hint="cs"/>
+          <w:sz w:val="32"/>
+          <w:szCs w:val="32"/>
+          <w:rtl/>
+          <w:lang w:bidi="fa-IR"/>
+        </w:rPr>
+        <w:t xml:space="preserve">شاید بهینه نباشند چون از همه امکانات استفاده نمیکنیم. </w:t>
+      </w:r>
+      <w:r>
+        <w:rPr>
+          <w:rFonts w:ascii="Comic Sans MS" w:hAnsi="Comic Sans MS" w:cs="B Mitra" w:hint="cs"/>
+          <w:sz w:val="32"/>
+          <w:szCs w:val="32"/>
+          <w:rtl/>
+          <w:lang w:bidi="fa-IR"/>
+        </w:rPr>
+        <w:t xml:space="preserve">یکی دیگر از راه ها </w:t>
+      </w:r>
+      <w:r>
+        <w:rPr>
+          <w:rFonts w:ascii="Comic Sans MS" w:hAnsi="Comic Sans MS" w:cs="B Mitra"/>
+          <w:sz w:val="32"/>
+          <w:szCs w:val="32"/>
+          <w:lang w:bidi="fa-IR"/>
+        </w:rPr>
+        <w:t>PROM</w:t>
+      </w:r>
+      <w:r>
+        <w:rPr>
+          <w:rFonts w:ascii="Comic Sans MS" w:hAnsi="Comic Sans MS" w:cs="B Mitra" w:hint="cs"/>
+          <w:sz w:val="32"/>
+          <w:szCs w:val="32"/>
+          <w:rtl/>
+          <w:lang w:bidi="fa-IR"/>
+        </w:rPr>
+        <w:t xml:space="preserve"> ها هستند. دیگر </w:t>
+      </w:r>
+      <w:r>
+        <w:rPr>
+          <w:rFonts w:ascii="Comic Sans MS" w:hAnsi="Comic Sans MS" w:cs="B Mitra"/>
+          <w:sz w:val="32"/>
+          <w:szCs w:val="32"/>
+          <w:lang w:bidi="fa-IR"/>
+        </w:rPr>
+        <w:t xml:space="preserve">simple </w:t>
+      </w:r>
+      <w:proofErr w:type="spellStart"/>
+      <w:r>
+        <w:rPr>
+          <w:rFonts w:ascii="Comic Sans MS" w:hAnsi="Comic Sans MS" w:cs="B Mitra"/>
+          <w:sz w:val="32"/>
+          <w:szCs w:val="32"/>
+          <w:lang w:bidi="fa-IR"/>
+        </w:rPr>
+        <w:t>fpga</w:t>
+      </w:r>
+      <w:proofErr w:type="spellEnd"/>
+      <w:r>
+        <w:rPr>
+          <w:rFonts w:ascii="Comic Sans MS" w:hAnsi="Comic Sans MS" w:cs="B Mitra" w:hint="cs"/>
+          <w:sz w:val="32"/>
+          <w:szCs w:val="32"/>
+          <w:rtl/>
+          <w:lang w:bidi="fa-IR"/>
+        </w:rPr>
+        <w:t xml:space="preserve"> ها هستند و راه آخر </w:t>
+      </w:r>
+      <w:r>
+        <w:rPr>
+          <w:rFonts w:ascii="Comic Sans MS" w:hAnsi="Comic Sans MS" w:cs="B Mitra"/>
+          <w:sz w:val="32"/>
+          <w:szCs w:val="32"/>
+          <w:lang w:bidi="fa-IR"/>
+        </w:rPr>
+        <w:t>PCB</w:t>
+      </w:r>
+      <w:r>
+        <w:rPr>
+          <w:rFonts w:ascii="Comic Sans MS" w:hAnsi="Comic Sans MS" w:cs="B Mitra" w:hint="cs"/>
+          <w:sz w:val="32"/>
+          <w:szCs w:val="32"/>
+          <w:rtl/>
+          <w:lang w:bidi="fa-IR"/>
+        </w:rPr>
+        <w:t xml:space="preserve"> یا بورد دیزاین هست که فقط ارتباطات را پیاده سازی میکنیم و اجزا بقیه ثابت هستند مثلا چطوری خروجی کدوم به کدوم وصل شود. </w:t>
+      </w:r>
+    </w:p>
+    <w:p>
+      <w:pPr>
+        <w:bidi/>
+        <w:jc w:val="both"/>
+        <w:rPr>
+          <w:rFonts w:ascii="Comic Sans MS" w:hAnsi="Comic Sans MS" w:cs="B Mitra" w:hint="cs"/>
+          <w:sz w:val="32"/>
+          <w:szCs w:val="32"/>
+          <w:rtl/>
+          <w:lang w:bidi="fa-IR"/>
+        </w:rPr>
+      </w:pPr>
+      <w:r>
+        <w:rPr>
+          <w:rFonts w:ascii="Comic Sans MS" w:hAnsi="Comic Sans MS" w:cs="B Mitra" w:hint="cs"/>
+          <w:sz w:val="32"/>
+          <w:szCs w:val="32"/>
+          <w:rtl/>
+          <w:lang w:bidi="fa-IR"/>
+        </w:rPr>
+        <w:lastRenderedPageBreak/>
+        <w:t xml:space="preserve">بر اساس یک سری </w:t>
+      </w:r>
+      <w:proofErr w:type="spellStart"/>
+      <w:r>
+        <w:rPr>
+          <w:rFonts w:ascii="Comic Sans MS" w:hAnsi="Comic Sans MS" w:cs="B Mitra" w:hint="cs"/>
+          <w:sz w:val="32"/>
+          <w:szCs w:val="32"/>
+          <w:rtl/>
+          <w:lang w:bidi="fa-IR"/>
+        </w:rPr>
+        <w:t>متریک</w:t>
+      </w:r>
+      <w:proofErr w:type="spellEnd"/>
+      <w:r>
+        <w:rPr>
+          <w:rFonts w:ascii="Comic Sans MS" w:hAnsi="Comic Sans MS" w:cs="B Mitra" w:hint="cs"/>
+          <w:sz w:val="32"/>
+          <w:szCs w:val="32"/>
+          <w:rtl/>
+          <w:lang w:bidi="fa-IR"/>
+        </w:rPr>
+        <w:t xml:space="preserve"> میگیم کدوم یکی از این 3 دسته مناسب هستند اول اندازه یا </w:t>
+      </w:r>
+      <w:r>
+        <w:rPr>
+          <w:rFonts w:ascii="Comic Sans MS" w:hAnsi="Comic Sans MS" w:cs="B Mitra"/>
+          <w:sz w:val="32"/>
+          <w:szCs w:val="32"/>
+          <w:lang w:bidi="fa-IR"/>
+        </w:rPr>
+        <w:t>AREA</w:t>
+      </w:r>
+      <w:r>
+        <w:rPr>
+          <w:rFonts w:ascii="Comic Sans MS" w:hAnsi="Comic Sans MS" w:cs="B Mitra" w:hint="cs"/>
+          <w:sz w:val="32"/>
+          <w:szCs w:val="32"/>
+          <w:rtl/>
+          <w:lang w:bidi="fa-IR"/>
+        </w:rPr>
+        <w:t xml:space="preserve"> که خود این به معماری و تکنولوژی ربط دارد. </w:t>
+      </w:r>
+      <w:r>
+        <w:rPr>
+          <w:rFonts w:ascii="Comic Sans MS" w:hAnsi="Comic Sans MS" w:cs="B Mitra"/>
+          <w:sz w:val="32"/>
+          <w:szCs w:val="32"/>
+          <w:lang w:bidi="fa-IR"/>
+        </w:rPr>
+        <w:t>ASIC</w:t>
+      </w:r>
+      <w:r>
+        <w:rPr>
+          <w:rFonts w:ascii="Comic Sans MS" w:hAnsi="Comic Sans MS" w:cs="B Mitra" w:hint="cs"/>
+          <w:sz w:val="32"/>
+          <w:szCs w:val="32"/>
+          <w:rtl/>
+          <w:lang w:bidi="fa-IR"/>
+        </w:rPr>
+        <w:t xml:space="preserve"> خیلی بهینه هست چون فقط قسمت هایی که نیاز داریم و میزاریم و اندازش کوچک هست </w:t>
+      </w:r>
+      <w:r>
+        <w:rPr>
+          <w:rFonts w:ascii="Comic Sans MS" w:hAnsi="Comic Sans MS" w:cs="B Mitra"/>
+          <w:sz w:val="32"/>
+          <w:szCs w:val="32"/>
+          <w:lang w:bidi="fa-IR"/>
+        </w:rPr>
+        <w:t>GATE ARRAY</w:t>
+      </w:r>
+      <w:r>
+        <w:rPr>
+          <w:rFonts w:ascii="Comic Sans MS" w:hAnsi="Comic Sans MS" w:cs="B Mitra" w:hint="cs"/>
+          <w:sz w:val="32"/>
+          <w:szCs w:val="32"/>
+          <w:rtl/>
+          <w:lang w:bidi="fa-IR"/>
+        </w:rPr>
+        <w:t xml:space="preserve"> ها چون بعضی قسمت هاش رو ممکن هست استفاده نکنیم یک مقدار بزرگتر هست و دسته آخر </w:t>
+      </w:r>
+      <w:r>
+        <w:rPr>
+          <w:rFonts w:ascii="Comic Sans MS" w:hAnsi="Comic Sans MS" w:cs="B Mitra"/>
+          <w:sz w:val="32"/>
+          <w:szCs w:val="32"/>
+          <w:lang w:bidi="fa-IR"/>
+        </w:rPr>
+        <w:t>FGPA</w:t>
+      </w:r>
+      <w:r>
+        <w:rPr>
+          <w:rFonts w:ascii="Comic Sans MS" w:hAnsi="Comic Sans MS" w:cs="B Mitra" w:hint="cs"/>
+          <w:sz w:val="32"/>
+          <w:szCs w:val="32"/>
+          <w:rtl/>
+          <w:lang w:bidi="fa-IR"/>
+        </w:rPr>
+        <w:t xml:space="preserve"> ها هستند که بسیار بزرگ هستند </w:t>
+      </w:r>
+      <w:r>
+        <w:rPr>
+          <w:rFonts w:ascii="Comic Sans MS" w:hAnsi="Comic Sans MS" w:cs="B Mitra" w:hint="cs"/>
+          <w:sz w:val="32"/>
+          <w:szCs w:val="32"/>
+          <w:rtl/>
+          <w:lang w:bidi="fa-IR"/>
+        </w:rPr>
+        <w:t xml:space="preserve">اندازه ثابت هست ولی بزرگ هستند. </w:t>
+      </w:r>
+      <w:r>
+        <w:rPr>
+          <w:rFonts w:ascii="Comic Sans MS" w:hAnsi="Comic Sans MS" w:cs="B Mitra" w:hint="cs"/>
+          <w:sz w:val="32"/>
+          <w:szCs w:val="32"/>
+          <w:rtl/>
+          <w:lang w:bidi="fa-IR"/>
+        </w:rPr>
+        <w:t xml:space="preserve">دوم کارایی یا سرعت هست، </w:t>
+      </w:r>
+      <w:r>
+        <w:rPr>
+          <w:rFonts w:ascii="Comic Sans MS" w:hAnsi="Comic Sans MS" w:cs="B Mitra" w:hint="cs"/>
+          <w:sz w:val="32"/>
+          <w:szCs w:val="32"/>
+          <w:rtl/>
+          <w:lang w:bidi="fa-IR"/>
+        </w:rPr>
+        <w:t xml:space="preserve">که اینجا منظور ما </w:t>
+      </w:r>
+      <w:r>
+        <w:rPr>
+          <w:rFonts w:ascii="Comic Sans MS" w:hAnsi="Comic Sans MS" w:cs="B Mitra"/>
+          <w:sz w:val="32"/>
+          <w:szCs w:val="32"/>
+          <w:lang w:bidi="fa-IR"/>
+        </w:rPr>
+        <w:t>latency</w:t>
+      </w:r>
+      <w:r>
+        <w:rPr>
+          <w:rFonts w:ascii="Comic Sans MS" w:hAnsi="Comic Sans MS" w:cs="B Mitra" w:hint="cs"/>
+          <w:sz w:val="32"/>
+          <w:szCs w:val="32"/>
+          <w:rtl/>
+          <w:lang w:bidi="fa-IR"/>
+        </w:rPr>
+        <w:t xml:space="preserve"> هست یعنی چه قدر طول میکشد یک معماری را پیاده سازی کنیم. </w:t>
+      </w:r>
+      <w:r>
+        <w:rPr>
+          <w:rFonts w:ascii="Comic Sans MS" w:hAnsi="Comic Sans MS" w:cs="B Mitra" w:hint="cs"/>
+          <w:sz w:val="32"/>
+          <w:szCs w:val="32"/>
+          <w:rtl/>
+          <w:lang w:bidi="fa-IR"/>
+        </w:rPr>
+        <w:t>هر چی سایز بزرگ کامپوننت ها دور تر و کارایی پایین تر هست با فرض معماری یکسان</w:t>
+      </w:r>
+      <w:r>
+        <w:rPr>
+          <w:rFonts w:ascii="Comic Sans MS" w:hAnsi="Comic Sans MS" w:cs="B Mitra" w:hint="cs"/>
+          <w:sz w:val="32"/>
+          <w:szCs w:val="32"/>
+          <w:rtl/>
+          <w:lang w:bidi="fa-IR"/>
+        </w:rPr>
+        <w:t xml:space="preserve"> بهترین آن </w:t>
+      </w:r>
+      <w:r>
+        <w:rPr>
+          <w:rFonts w:ascii="Comic Sans MS" w:hAnsi="Comic Sans MS" w:cs="B Mitra"/>
+          <w:sz w:val="32"/>
+          <w:szCs w:val="32"/>
+          <w:lang w:bidi="fa-IR"/>
+        </w:rPr>
+        <w:t>ASIC</w:t>
+      </w:r>
+      <w:r>
+        <w:rPr>
+          <w:rFonts w:ascii="Comic Sans MS" w:hAnsi="Comic Sans MS" w:cs="B Mitra" w:hint="cs"/>
+          <w:sz w:val="32"/>
+          <w:szCs w:val="32"/>
+          <w:rtl/>
+          <w:lang w:bidi="fa-IR"/>
+        </w:rPr>
+        <w:t xml:space="preserve"> هست و بدترین </w:t>
+      </w:r>
+      <w:r>
+        <w:rPr>
+          <w:rFonts w:ascii="Comic Sans MS" w:hAnsi="Comic Sans MS" w:cs="B Mitra"/>
+          <w:sz w:val="32"/>
+          <w:szCs w:val="32"/>
+          <w:lang w:bidi="fa-IR"/>
+        </w:rPr>
+        <w:t>FGPA</w:t>
+      </w:r>
+      <w:r>
+        <w:rPr>
+          <w:rFonts w:ascii="Comic Sans MS" w:hAnsi="Comic Sans MS" w:cs="B Mitra" w:hint="cs"/>
+          <w:sz w:val="32"/>
+          <w:szCs w:val="32"/>
+          <w:rtl/>
+          <w:lang w:bidi="fa-IR"/>
+        </w:rPr>
+        <w:t xml:space="preserve">. سوم از لحاظ پاور هست </w:t>
+      </w:r>
+      <w:r>
+        <w:rPr>
+          <w:rFonts w:ascii="Comic Sans MS" w:hAnsi="Comic Sans MS" w:cs="B Mitra"/>
+          <w:sz w:val="32"/>
+          <w:szCs w:val="32"/>
+          <w:lang w:bidi="fa-IR"/>
+        </w:rPr>
+        <w:t>FPGA</w:t>
+      </w:r>
+      <w:r>
+        <w:rPr>
+          <w:rFonts w:ascii="Comic Sans MS" w:hAnsi="Comic Sans MS" w:cs="B Mitra" w:hint="cs"/>
+          <w:sz w:val="32"/>
+          <w:szCs w:val="32"/>
+          <w:rtl/>
+          <w:lang w:bidi="fa-IR"/>
+        </w:rPr>
+        <w:t xml:space="preserve"> ها مصرف بالاتری دارد چون کلی سوییچ و سل داریم و نیاز به پاور دارند حتی اگر یک جا را فقط برنامه نویسی کنی باز باید کلش را برنامه بدهی تا به خروجی برسد و کمترین </w:t>
+      </w:r>
+      <w:r>
+        <w:rPr>
+          <w:rFonts w:ascii="Comic Sans MS" w:hAnsi="Comic Sans MS" w:cs="B Mitra"/>
+          <w:sz w:val="32"/>
+          <w:szCs w:val="32"/>
+          <w:lang w:bidi="fa-IR"/>
+        </w:rPr>
+        <w:t>ASIC</w:t>
+      </w:r>
+      <w:r>
+        <w:rPr>
+          <w:rFonts w:ascii="Comic Sans MS" w:hAnsi="Comic Sans MS" w:cs="B Mitra" w:hint="cs"/>
+          <w:sz w:val="32"/>
+          <w:szCs w:val="32"/>
+          <w:rtl/>
+          <w:lang w:bidi="fa-IR"/>
+        </w:rPr>
+        <w:t xml:space="preserve"> هست. </w:t>
+      </w:r>
+      <w:r>
+        <w:rPr>
+          <w:rFonts w:ascii="Comic Sans MS" w:hAnsi="Comic Sans MS" w:cs="B Mitra" w:hint="cs"/>
+          <w:sz w:val="32"/>
+          <w:szCs w:val="32"/>
+          <w:rtl/>
+          <w:lang w:bidi="fa-IR"/>
+        </w:rPr>
+        <w:t>چهارم هزینه هست</w:t>
+      </w:r>
+      <w:r>
+        <w:rPr>
+          <w:rFonts w:ascii="Comic Sans MS" w:hAnsi="Comic Sans MS" w:cs="B Mitra" w:hint="cs"/>
+          <w:sz w:val="32"/>
+          <w:szCs w:val="32"/>
+          <w:rtl/>
+          <w:lang w:bidi="fa-IR"/>
+        </w:rPr>
+        <w:t xml:space="preserve">. </w:t>
+      </w:r>
+      <w:r>
+        <w:rPr>
+          <w:rFonts w:ascii="Comic Sans MS" w:hAnsi="Comic Sans MS" w:cs="B Mitra" w:hint="cs"/>
+          <w:sz w:val="32"/>
+          <w:szCs w:val="32"/>
+          <w:rtl/>
+          <w:lang w:bidi="fa-IR"/>
+        </w:rPr>
+        <w:t xml:space="preserve">هزینه </w:t>
+      </w:r>
+      <w:r>
+        <w:rPr>
+          <w:rFonts w:ascii="Comic Sans MS" w:hAnsi="Comic Sans MS" w:cs="B Mitra"/>
+          <w:sz w:val="32"/>
+          <w:szCs w:val="32"/>
+          <w:lang w:bidi="fa-IR"/>
+        </w:rPr>
+        <w:t>FGPA</w:t>
+      </w:r>
+      <w:r>
+        <w:rPr>
+          <w:rFonts w:ascii="Comic Sans MS" w:hAnsi="Comic Sans MS" w:cs="B Mitra" w:hint="cs"/>
+          <w:sz w:val="32"/>
+          <w:szCs w:val="32"/>
+          <w:rtl/>
+          <w:lang w:bidi="fa-IR"/>
+        </w:rPr>
+        <w:t xml:space="preserve"> ثابت ولی هزینه </w:t>
+      </w:r>
+      <w:r>
+        <w:rPr>
+          <w:rFonts w:ascii="Comic Sans MS" w:hAnsi="Comic Sans MS" w:cs="B Mitra"/>
+          <w:sz w:val="32"/>
+          <w:szCs w:val="32"/>
+          <w:lang w:bidi="fa-IR"/>
+        </w:rPr>
+        <w:t>ASIC</w:t>
+      </w:r>
+      <w:r>
+        <w:rPr>
+          <w:rFonts w:ascii="Comic Sans MS" w:hAnsi="Comic Sans MS" w:cs="B Mitra" w:hint="cs"/>
+          <w:sz w:val="32"/>
+          <w:szCs w:val="32"/>
+          <w:rtl/>
+          <w:lang w:bidi="fa-IR"/>
+        </w:rPr>
+        <w:t xml:space="preserve"> زیاد هست زمان ساخت هم زیاد تر ولی </w:t>
+      </w:r>
+      <w:r>
+        <w:rPr>
+          <w:rFonts w:ascii="Comic Sans MS" w:hAnsi="Comic Sans MS" w:cs="B Mitra"/>
+          <w:sz w:val="32"/>
+          <w:szCs w:val="32"/>
+          <w:lang w:bidi="fa-IR"/>
+        </w:rPr>
+        <w:t>FPGA</w:t>
+      </w:r>
+      <w:r>
+        <w:rPr>
+          <w:rFonts w:ascii="Comic Sans MS" w:hAnsi="Comic Sans MS" w:cs="B Mitra" w:hint="cs"/>
+          <w:sz w:val="32"/>
+          <w:szCs w:val="32"/>
+          <w:rtl/>
+          <w:lang w:bidi="fa-IR"/>
+        </w:rPr>
+        <w:t xml:space="preserve"> ها کمتر هست. </w:t>
+      </w:r>
+      <w:r>
+        <w:rPr>
+          <w:rFonts w:ascii="Comic Sans MS" w:hAnsi="Comic Sans MS" w:cs="B Mitra" w:hint="cs"/>
+          <w:sz w:val="32"/>
+          <w:szCs w:val="32"/>
+          <w:rtl/>
+          <w:lang w:bidi="fa-IR"/>
+        </w:rPr>
+        <w:t xml:space="preserve">برای نمونه های اولیه یا شروع و تست کردن از  </w:t>
+      </w:r>
+      <w:r>
+        <w:rPr>
+          <w:rFonts w:ascii="Comic Sans MS" w:hAnsi="Comic Sans MS" w:cs="B Mitra"/>
+          <w:sz w:val="32"/>
+          <w:szCs w:val="32"/>
+          <w:lang w:bidi="fa-IR"/>
+        </w:rPr>
+        <w:t>FPGA</w:t>
+      </w:r>
+      <w:r>
+        <w:rPr>
+          <w:rFonts w:ascii="Comic Sans MS" w:hAnsi="Comic Sans MS" w:cs="B Mitra" w:hint="cs"/>
+          <w:sz w:val="32"/>
+          <w:szCs w:val="32"/>
+          <w:rtl/>
+          <w:lang w:bidi="fa-IR"/>
+        </w:rPr>
+        <w:t xml:space="preserve"> و بعد از ساخته شدن </w:t>
+      </w:r>
+      <w:r>
+        <w:rPr>
+          <w:rFonts w:ascii="Comic Sans MS" w:hAnsi="Comic Sans MS" w:cs="B Mitra"/>
+          <w:sz w:val="32"/>
+          <w:szCs w:val="32"/>
+          <w:lang w:bidi="fa-IR"/>
+        </w:rPr>
+        <w:t>IC ASIC</w:t>
+      </w:r>
+      <w:r>
+        <w:rPr>
+          <w:rFonts w:ascii="Comic Sans MS" w:hAnsi="Comic Sans MS" w:cs="B Mitra" w:hint="cs"/>
+          <w:sz w:val="32"/>
+          <w:szCs w:val="32"/>
+          <w:rtl/>
+          <w:lang w:bidi="fa-IR"/>
+        </w:rPr>
+        <w:t xml:space="preserve"> جایگزین میکنیم باید هر دو باشند. </w:t>
+      </w:r>
+      <w:r>
+        <w:rPr>
+          <w:rFonts w:ascii="Comic Sans MS" w:hAnsi="Comic Sans MS" w:cs="B Mitra" w:hint="cs"/>
+          <w:sz w:val="32"/>
+          <w:szCs w:val="32"/>
+          <w:rtl/>
+          <w:lang w:bidi="fa-IR"/>
+        </w:rPr>
+        <w:t xml:space="preserve">توان انرژی در یک لحظه هست ما پول برق میدهیم. </w:t>
+      </w:r>
+      <w:r>
+        <w:rPr>
+          <w:rFonts w:ascii="Comic Sans MS" w:hAnsi="Comic Sans MS" w:cs="B Mitra"/>
+          <w:sz w:val="32"/>
+          <w:szCs w:val="32"/>
+          <w:lang w:bidi="fa-IR"/>
+        </w:rPr>
+        <w:t>FPGA</w:t>
+      </w:r>
+      <w:r>
+        <w:rPr>
+          <w:rFonts w:ascii="Comic Sans MS" w:hAnsi="Comic Sans MS" w:cs="B Mitra" w:hint="cs"/>
+          <w:sz w:val="32"/>
+          <w:szCs w:val="32"/>
+          <w:rtl/>
+          <w:lang w:bidi="fa-IR"/>
+        </w:rPr>
+        <w:t xml:space="preserve"> ها در پردازنده </w:t>
+      </w:r>
+      <w:r>
+        <w:rPr>
+          <w:rFonts w:ascii="Comic Sans MS" w:hAnsi="Comic Sans MS" w:cs="B Mitra"/>
+          <w:sz w:val="32"/>
+          <w:szCs w:val="32"/>
+          <w:lang w:bidi="fa-IR"/>
+        </w:rPr>
+        <w:t>XEON</w:t>
+      </w:r>
+      <w:r>
+        <w:rPr>
+          <w:rFonts w:ascii="Comic Sans MS" w:hAnsi="Comic Sans MS" w:cs="B Mitra" w:hint="cs"/>
+          <w:sz w:val="32"/>
+          <w:szCs w:val="32"/>
+          <w:rtl/>
+          <w:lang w:bidi="fa-IR"/>
+        </w:rPr>
+        <w:t xml:space="preserve"> همان شتاب دهنده ها هستند. </w:t>
+      </w:r>
+    </w:p>
+    <w:p>
+      <w:pPr>
+        <w:bidi/>
+        <w:jc w:val="both"/>
+        <w:rPr>
+          <w:rFonts w:ascii="Comic Sans MS" w:hAnsi="Comic Sans MS" w:cs="B Mitra"/>
+          <w:sz w:val="32"/>
+          <w:szCs w:val="32"/>
+          <w:lang w:bidi="fa-IR"/>
+        </w:rPr>
+      </w:pPr>
     </w:p>
     <w:sectPr>
       <w:pgSz w:w="12240" w:h="15840"/>

</xml_diff>